<commit_message>
Added GIT URL and disable function for delete page
</commit_message>
<xml_diff>
--- a/Lab 9/Lab 9 - Ejercicio en clase.docx
+++ b/Lab 9/Lab 9 - Ejercicio en clase.docx
@@ -57,6 +57,7 @@
       <w:pPr>
         <w:rPr>
           <w:u w:val="single"/>
+          <w:lang w:val="es-MX"/>
         </w:rPr>
       </w:pPr>
     </w:p>
@@ -99,63 +100,104 @@
         </w:rPr>
         <w:t xml:space="preserve"> </w:t>
       </w:r>
+      <w:proofErr w:type="spellStart"/>
       <w:r>
         <w:rPr>
           <w:u w:val="single"/>
           <w:lang w:val="es-MX"/>
         </w:rPr>
-        <w:t>Node + Express + EJS + Mongoose</w:t>
-      </w:r>
-    </w:p>
-    <w:p>
-      <w:pPr>
-        <w:rPr>
-          <w:sz w:val="20"/>
-          <w:szCs w:val="20"/>
-          <w:lang w:val="es-MX"/>
-        </w:rPr>
-      </w:pPr>
-    </w:p>
-    <w:p>
-      <w:pPr>
-        <w:rPr>
-          <w:sz w:val="20"/>
-          <w:szCs w:val="20"/>
-          <w:lang w:val="es-MX"/>
-        </w:rPr>
-      </w:pPr>
-    </w:p>
-    <w:p>
-      <w:pPr>
-        <w:rPr>
-          <w:sz w:val="20"/>
-          <w:szCs w:val="20"/>
+        <w:t>Node</w:t>
+      </w:r>
+      <w:proofErr w:type="spellEnd"/>
+      <w:r>
+        <w:rPr>
           <w:u w:val="single"/>
           <w:lang w:val="es-MX"/>
         </w:rPr>
-      </w:pPr>
-      <w:r>
+        <w:t xml:space="preserve"> + Express + EJS + Mongoose</w:t>
+      </w:r>
+    </w:p>
+    <w:p>
+      <w:pPr>
+        <w:rPr>
+          <w:sz w:val="20"/>
+          <w:szCs w:val="20"/>
+        </w:rPr>
+      </w:pPr>
+      <w:proofErr w:type="gramStart"/>
+      <w:r>
+        <w:rPr>
+          <w:b/>
+          <w:bCs/>
+          <w:sz w:val="20"/>
+          <w:szCs w:val="20"/>
+        </w:rPr>
+        <w:t>GITHUB :</w:t>
+      </w:r>
+      <w:proofErr w:type="gramEnd"/>
+      <w:r>
+        <w:rPr>
+          <w:sz w:val="20"/>
+          <w:szCs w:val="20"/>
+        </w:rPr>
+        <w:t xml:space="preserve"> </w:t>
+      </w:r>
+      <w:hyperlink r:id="rId5" w:history="1">
+        <w:r>
+          <w:rPr>
+            <w:rStyle w:val="Hipervnculo"/>
+            <w:sz w:val="20"/>
+            <w:szCs w:val="20"/>
+          </w:rPr>
+          <w:t>https://github.com/Dfd11/LabsDAW/tree/master/Lab%209</w:t>
+        </w:r>
+      </w:hyperlink>
+      <w:r>
+        <w:rPr>
+          <w:sz w:val="20"/>
+          <w:szCs w:val="20"/>
+        </w:rPr>
+        <w:t xml:space="preserve"> </w:t>
+      </w:r>
+    </w:p>
+    <w:p>
+      <w:pPr>
+        <w:rPr>
+          <w:sz w:val="20"/>
+          <w:szCs w:val="20"/>
+        </w:rPr>
+      </w:pPr>
+    </w:p>
+    <w:p>
+      <w:pPr>
         <w:rPr>
           <w:sz w:val="20"/>
           <w:szCs w:val="20"/>
           <w:u w:val="single"/>
-          <w:lang w:val="es-MX"/>
+        </w:rPr>
+      </w:pPr>
+      <w:proofErr w:type="spellStart"/>
+      <w:r>
+        <w:rPr>
+          <w:sz w:val="20"/>
+          <w:szCs w:val="20"/>
+          <w:u w:val="single"/>
         </w:rPr>
         <w:t>Instrucciones</w:t>
       </w:r>
-    </w:p>
-    <w:p>
-      <w:pPr>
-        <w:rPr>
-          <w:sz w:val="20"/>
-          <w:szCs w:val="20"/>
-          <w:lang w:val="es-MX"/>
-        </w:rPr>
-      </w:pPr>
-    </w:p>
-    <w:p>
-      <w:pPr>
-        <w:pStyle w:val="ListParagraph"/>
+      <w:proofErr w:type="spellEnd"/>
+    </w:p>
+    <w:p>
+      <w:pPr>
+        <w:rPr>
+          <w:sz w:val="20"/>
+          <w:szCs w:val="20"/>
+        </w:rPr>
+      </w:pPr>
+    </w:p>
+    <w:p>
+      <w:pPr>
+        <w:pStyle w:val="Prrafodelista"/>
         <w:numPr>
           <w:ilvl w:val="0"/>
           <w:numId w:val="1"/>
@@ -174,10 +216,10 @@
         </w:rPr>
         <w:t xml:space="preserve">Clona el siguiente repositorio: </w:t>
       </w:r>
-      <w:hyperlink r:id="rId5" w:history="1">
+      <w:hyperlink r:id="rId6" w:history="1">
         <w:r>
           <w:rPr>
-            <w:rStyle w:val="Hyperlink"/>
+            <w:rStyle w:val="Hipervnculo"/>
             <w:sz w:val="20"/>
             <w:szCs w:val="20"/>
             <w:lang w:val="es-MX"/>
@@ -212,7 +254,7 @@
     </w:p>
     <w:p>
       <w:pPr>
-        <w:pStyle w:val="ListParagraph"/>
+        <w:pStyle w:val="Prrafodelista"/>
         <w:numPr>
           <w:ilvl w:val="0"/>
           <w:numId w:val="1"/>
@@ -290,7 +332,7 @@
     </w:p>
     <w:p>
       <w:pPr>
-        <w:pStyle w:val="ListParagraph"/>
+        <w:pStyle w:val="Prrafodelista"/>
         <w:numPr>
           <w:ilvl w:val="1"/>
           <w:numId w:val="1"/>
@@ -328,7 +370,7 @@
     </w:p>
     <w:p>
       <w:pPr>
-        <w:pStyle w:val="ListParagraph"/>
+        <w:pStyle w:val="Prrafodelista"/>
         <w:numPr>
           <w:ilvl w:val="1"/>
           <w:numId w:val="1"/>
@@ -374,7 +416,7 @@
     </w:p>
     <w:p>
       <w:pPr>
-        <w:pStyle w:val="ListParagraph"/>
+        <w:pStyle w:val="Prrafodelista"/>
         <w:numPr>
           <w:ilvl w:val="1"/>
           <w:numId w:val="1"/>
@@ -420,7 +462,7 @@
     </w:p>
     <w:p>
       <w:pPr>
-        <w:pStyle w:val="ListParagraph"/>
+        <w:pStyle w:val="Prrafodelista"/>
         <w:numPr>
           <w:ilvl w:val="1"/>
           <w:numId w:val="1"/>
@@ -466,17 +508,17 @@
     </w:p>
     <w:p>
       <w:pPr>
-        <w:pStyle w:val="ListParagraph"/>
-        <w:rPr>
-          <w:sz w:val="20"/>
-          <w:szCs w:val="20"/>
-          <w:lang w:val="es-MX"/>
-        </w:rPr>
-      </w:pPr>
-    </w:p>
-    <w:p>
-      <w:pPr>
-        <w:pStyle w:val="ListParagraph"/>
+        <w:pStyle w:val="Prrafodelista"/>
+        <w:rPr>
+          <w:sz w:val="20"/>
+          <w:szCs w:val="20"/>
+          <w:lang w:val="es-MX"/>
+        </w:rPr>
+      </w:pPr>
+    </w:p>
+    <w:p>
+      <w:pPr>
+        <w:pStyle w:val="Prrafodelista"/>
         <w:numPr>
           <w:ilvl w:val="0"/>
           <w:numId w:val="1"/>
@@ -530,17 +572,17 @@
     </w:p>
     <w:p>
       <w:pPr>
-        <w:pStyle w:val="ListParagraph"/>
-        <w:rPr>
-          <w:sz w:val="20"/>
-          <w:szCs w:val="20"/>
-          <w:lang w:val="es-MX"/>
-        </w:rPr>
-      </w:pPr>
-    </w:p>
-    <w:p>
-      <w:pPr>
-        <w:pStyle w:val="ListParagraph"/>
+        <w:pStyle w:val="Prrafodelista"/>
+        <w:rPr>
+          <w:sz w:val="20"/>
+          <w:szCs w:val="20"/>
+          <w:lang w:val="es-MX"/>
+        </w:rPr>
+      </w:pPr>
+    </w:p>
+    <w:p>
+      <w:pPr>
+        <w:pStyle w:val="Prrafodelista"/>
         <w:numPr>
           <w:ilvl w:val="1"/>
           <w:numId w:val="1"/>
@@ -570,7 +612,7 @@
     </w:p>
     <w:p>
       <w:pPr>
-        <w:pStyle w:val="ListParagraph"/>
+        <w:pStyle w:val="Prrafodelista"/>
         <w:numPr>
           <w:ilvl w:val="1"/>
           <w:numId w:val="1"/>
@@ -600,7 +642,7 @@
     </w:p>
     <w:p>
       <w:pPr>
-        <w:pStyle w:val="ListParagraph"/>
+        <w:pStyle w:val="Prrafodelista"/>
         <w:numPr>
           <w:ilvl w:val="1"/>
           <w:numId w:val="1"/>
@@ -643,12 +685,30 @@
           <w:szCs w:val="20"/>
           <w:lang w:val="es-MX"/>
         </w:rPr>
-        <w:t>:   default: Date.now) para que siempre tome la fecha actual de la creación del post.</w:t>
-      </w:r>
-    </w:p>
-    <w:p>
-      <w:pPr>
-        <w:pStyle w:val="ListParagraph"/>
+        <w:t xml:space="preserve">:   default: </w:t>
+      </w:r>
+      <w:proofErr w:type="spellStart"/>
+      <w:r>
+        <w:rPr>
+          <w:sz w:val="20"/>
+          <w:szCs w:val="20"/>
+          <w:lang w:val="es-MX"/>
+        </w:rPr>
+        <w:t>Date.now</w:t>
+      </w:r>
+      <w:proofErr w:type="spellEnd"/>
+      <w:r>
+        <w:rPr>
+          <w:sz w:val="20"/>
+          <w:szCs w:val="20"/>
+          <w:lang w:val="es-MX"/>
+        </w:rPr>
+        <w:t>) para que siempre tome la fecha actual de la creación del post.</w:t>
+      </w:r>
+    </w:p>
+    <w:p>
+      <w:pPr>
+        <w:pStyle w:val="Prrafodelista"/>
         <w:numPr>
           <w:ilvl w:val="1"/>
           <w:numId w:val="1"/>
@@ -686,7 +746,7 @@
     </w:p>
     <w:p>
       <w:pPr>
-        <w:pStyle w:val="ListParagraph"/>
+        <w:pStyle w:val="Prrafodelista"/>
         <w:numPr>
           <w:ilvl w:val="0"/>
           <w:numId w:val="1"/>
@@ -748,7 +808,7 @@
     </w:p>
     <w:p>
       <w:pPr>
-        <w:pStyle w:val="ListParagraph"/>
+        <w:pStyle w:val="Prrafodelista"/>
         <w:numPr>
           <w:ilvl w:val="0"/>
           <w:numId w:val="1"/>
@@ -786,7 +846,7 @@
     </w:p>
     <w:p>
       <w:pPr>
-        <w:pStyle w:val="ListParagraph"/>
+        <w:pStyle w:val="Prrafodelista"/>
         <w:numPr>
           <w:ilvl w:val="0"/>
           <w:numId w:val="1"/>
@@ -1002,7 +1062,7 @@
     </w:p>
     <w:p>
       <w:pPr>
-        <w:pStyle w:val="ListParagraph"/>
+        <w:pStyle w:val="Prrafodelista"/>
         <w:numPr>
           <w:ilvl w:val="0"/>
           <w:numId w:val="1"/>
@@ -1259,102 +1319,6 @@
             <wp:extent cx="5943600" cy="2840990"/>
             <wp:effectExtent l="0" t="0" r="0" b="0"/>
             <wp:docPr id="1" name="Picture 1"/>
-            <wp:cNvGraphicFramePr>
-              <a:graphicFrameLocks xmlns:a="http://schemas.openxmlformats.org/drawingml/2006/main" noChangeAspect="1"/>
-            </wp:cNvGraphicFramePr>
-            <a:graphic xmlns:a="http://schemas.openxmlformats.org/drawingml/2006/main">
-              <a:graphicData uri="http://schemas.openxmlformats.org/drawingml/2006/picture">
-                <pic:pic xmlns:pic="http://schemas.openxmlformats.org/drawingml/2006/picture">
-                  <pic:nvPicPr>
-                    <pic:cNvPr id="1" name=""/>
-                    <pic:cNvPicPr/>
-                  </pic:nvPicPr>
-                  <pic:blipFill>
-                    <a:blip r:embed="rId6"/>
-                    <a:stretch>
-                      <a:fillRect/>
-                    </a:stretch>
-                  </pic:blipFill>
-                  <pic:spPr>
-                    <a:xfrm>
-                      <a:off x="0" y="0"/>
-                      <a:ext cx="5943600" cy="2840990"/>
-                    </a:xfrm>
-                    <a:prstGeom prst="rect">
-                      <a:avLst/>
-                    </a:prstGeom>
-                  </pic:spPr>
-                </pic:pic>
-              </a:graphicData>
-            </a:graphic>
-          </wp:inline>
-        </w:drawing>
-      </w:r>
-    </w:p>
-    <w:p>
-      <w:pPr>
-        <w:rPr>
-          <w:sz w:val="20"/>
-          <w:szCs w:val="20"/>
-          <w:lang w:val="es-MX"/>
-        </w:rPr>
-      </w:pPr>
-    </w:p>
-    <w:p>
-      <w:pPr>
-        <w:rPr>
-          <w:sz w:val="20"/>
-          <w:szCs w:val="20"/>
-          <w:lang w:val="es-MX"/>
-        </w:rPr>
-      </w:pPr>
-    </w:p>
-    <w:p>
-      <w:pPr>
-        <w:rPr>
-          <w:sz w:val="20"/>
-          <w:szCs w:val="20"/>
-          <w:lang w:val="es-MX"/>
-        </w:rPr>
-      </w:pPr>
-      <w:r>
-        <w:rPr>
-          <w:sz w:val="20"/>
-          <w:szCs w:val="20"/>
-          <w:lang w:val="es-MX"/>
-        </w:rPr>
-        <w:t>Referencia # 2</w:t>
-      </w:r>
-    </w:p>
-    <w:p>
-      <w:pPr>
-        <w:rPr>
-          <w:sz w:val="20"/>
-          <w:szCs w:val="20"/>
-          <w:lang w:val="es-MX"/>
-        </w:rPr>
-      </w:pPr>
-    </w:p>
-    <w:p>
-      <w:pPr>
-        <w:rPr>
-          <w:sz w:val="20"/>
-          <w:szCs w:val="20"/>
-          <w:lang w:val="es-MX"/>
-        </w:rPr>
-      </w:pPr>
-      <w:r>
-        <w:rPr>
-          <w:noProof/>
-          <w:sz w:val="20"/>
-          <w:szCs w:val="20"/>
-          <w:lang w:val="es-MX"/>
-        </w:rPr>
-        <w:drawing>
-          <wp:inline distT="0" distB="0" distL="0" distR="0" wp14:anchorId="287EF74E" wp14:editId="29E2410E">
-            <wp:extent cx="5943600" cy="836295"/>
-            <wp:effectExtent l="0" t="0" r="0" b="1905"/>
-            <wp:docPr id="2" name="Picture 2"/>
             <wp:cNvGraphicFramePr>
               <a:graphicFrameLocks xmlns:a="http://schemas.openxmlformats.org/drawingml/2006/main" noChangeAspect="1"/>
             </wp:cNvGraphicFramePr>
@@ -1374,7 +1338,7 @@
                   <pic:spPr>
                     <a:xfrm>
                       <a:off x="0" y="0"/>
-                      <a:ext cx="5943600" cy="836295"/>
+                      <a:ext cx="5943600" cy="2840990"/>
                     </a:xfrm>
                     <a:prstGeom prst="rect">
                       <a:avLst/>
@@ -1419,8 +1383,17 @@
           <w:szCs w:val="20"/>
           <w:lang w:val="es-MX"/>
         </w:rPr>
-        <w:t>Referencia #3</w:t>
-      </w:r>
+        <w:t>Referencia # 2</w:t>
+      </w:r>
+    </w:p>
+    <w:p>
+      <w:pPr>
+        <w:rPr>
+          <w:sz w:val="20"/>
+          <w:szCs w:val="20"/>
+          <w:lang w:val="es-MX"/>
+        </w:rPr>
+      </w:pPr>
     </w:p>
     <w:p>
       <w:pPr>
@@ -1438,10 +1411,10 @@
           <w:lang w:val="es-MX"/>
         </w:rPr>
         <w:drawing>
-          <wp:inline distT="0" distB="0" distL="0" distR="0" wp14:anchorId="2555E432" wp14:editId="3F227ED8">
-            <wp:extent cx="5943600" cy="2916555"/>
-            <wp:effectExtent l="0" t="0" r="0" b="0"/>
-            <wp:docPr id="4" name="Picture 4"/>
+          <wp:inline distT="0" distB="0" distL="0" distR="0" wp14:anchorId="287EF74E" wp14:editId="29E2410E">
+            <wp:extent cx="5943600" cy="836295"/>
+            <wp:effectExtent l="0" t="0" r="0" b="1905"/>
+            <wp:docPr id="2" name="Picture 2"/>
             <wp:cNvGraphicFramePr>
               <a:graphicFrameLocks xmlns:a="http://schemas.openxmlformats.org/drawingml/2006/main" noChangeAspect="1"/>
             </wp:cNvGraphicFramePr>
@@ -1461,7 +1434,7 @@
                   <pic:spPr>
                     <a:xfrm>
                       <a:off x="0" y="0"/>
-                      <a:ext cx="5943600" cy="2916555"/>
+                      <a:ext cx="5943600" cy="836295"/>
                     </a:xfrm>
                     <a:prstGeom prst="rect">
                       <a:avLst/>
@@ -1500,31 +1473,13 @@
           <w:lang w:val="es-MX"/>
         </w:rPr>
       </w:pPr>
-    </w:p>
-    <w:p>
-      <w:pPr>
-        <w:rPr>
-          <w:sz w:val="20"/>
-          <w:szCs w:val="20"/>
-          <w:lang w:val="es-MX"/>
-        </w:rPr>
-      </w:pPr>
-    </w:p>
-    <w:p>
-      <w:pPr>
-        <w:rPr>
-          <w:sz w:val="20"/>
-          <w:szCs w:val="20"/>
-          <w:lang w:val="es-MX"/>
-        </w:rPr>
-      </w:pPr>
-      <w:r>
-        <w:rPr>
-          <w:sz w:val="20"/>
-          <w:szCs w:val="20"/>
-          <w:lang w:val="es-MX"/>
-        </w:rPr>
-        <w:t>Referencia #4</w:t>
+      <w:r>
+        <w:rPr>
+          <w:sz w:val="20"/>
+          <w:szCs w:val="20"/>
+          <w:lang w:val="es-MX"/>
+        </w:rPr>
+        <w:t>Referencia #3</w:t>
       </w:r>
     </w:p>
     <w:p>
@@ -1543,10 +1498,10 @@
           <w:lang w:val="es-MX"/>
         </w:rPr>
         <w:drawing>
-          <wp:inline distT="0" distB="0" distL="0" distR="0" wp14:anchorId="627A13E6" wp14:editId="641F88C5">
-            <wp:extent cx="5943600" cy="2887345"/>
-            <wp:effectExtent l="0" t="0" r="0" b="8255"/>
-            <wp:docPr id="5" name="Picture 5"/>
+          <wp:inline distT="0" distB="0" distL="0" distR="0" wp14:anchorId="2555E432" wp14:editId="3F227ED8">
+            <wp:extent cx="5943600" cy="2916555"/>
+            <wp:effectExtent l="0" t="0" r="0" b="0"/>
+            <wp:docPr id="4" name="Picture 4"/>
             <wp:cNvGraphicFramePr>
               <a:graphicFrameLocks xmlns:a="http://schemas.openxmlformats.org/drawingml/2006/main" noChangeAspect="1"/>
             </wp:cNvGraphicFramePr>
@@ -1566,7 +1521,7 @@
                   <pic:spPr>
                     <a:xfrm>
                       <a:off x="0" y="0"/>
-                      <a:ext cx="5943600" cy="2887345"/>
+                      <a:ext cx="5943600" cy="2916555"/>
                     </a:xfrm>
                     <a:prstGeom prst="rect">
                       <a:avLst/>
@@ -1596,23 +1551,41 @@
           <w:lang w:val="es-MX"/>
         </w:rPr>
       </w:pPr>
-      <w:r>
-        <w:rPr>
-          <w:sz w:val="20"/>
-          <w:szCs w:val="20"/>
-          <w:lang w:val="es-MX"/>
-        </w:rPr>
-        <w:t>Referencia # 5</w:t>
-      </w:r>
-    </w:p>
-    <w:p>
-      <w:pPr>
-        <w:rPr>
-          <w:sz w:val="20"/>
-          <w:szCs w:val="20"/>
-          <w:lang w:val="es-MX"/>
-        </w:rPr>
-      </w:pPr>
+    </w:p>
+    <w:p>
+      <w:pPr>
+        <w:rPr>
+          <w:sz w:val="20"/>
+          <w:szCs w:val="20"/>
+          <w:lang w:val="es-MX"/>
+        </w:rPr>
+      </w:pPr>
+    </w:p>
+    <w:p>
+      <w:pPr>
+        <w:rPr>
+          <w:sz w:val="20"/>
+          <w:szCs w:val="20"/>
+          <w:lang w:val="es-MX"/>
+        </w:rPr>
+      </w:pPr>
+    </w:p>
+    <w:p>
+      <w:pPr>
+        <w:rPr>
+          <w:sz w:val="20"/>
+          <w:szCs w:val="20"/>
+          <w:lang w:val="es-MX"/>
+        </w:rPr>
+      </w:pPr>
+      <w:r>
+        <w:rPr>
+          <w:sz w:val="20"/>
+          <w:szCs w:val="20"/>
+          <w:lang w:val="es-MX"/>
+        </w:rPr>
+        <w:t>Referencia #4</w:t>
+      </w:r>
     </w:p>
     <w:p>
       <w:pPr>
@@ -1630,10 +1603,10 @@
           <w:lang w:val="es-MX"/>
         </w:rPr>
         <w:drawing>
-          <wp:inline distT="0" distB="0" distL="0" distR="0" wp14:anchorId="0C1DC8D9" wp14:editId="12060EF3">
-            <wp:extent cx="5943600" cy="3453765"/>
-            <wp:effectExtent l="0" t="0" r="0" b="0"/>
-            <wp:docPr id="6" name="Picture 6"/>
+          <wp:inline distT="0" distB="0" distL="0" distR="0" wp14:anchorId="627A13E6" wp14:editId="641F88C5">
+            <wp:extent cx="5943600" cy="2887345"/>
+            <wp:effectExtent l="0" t="0" r="0" b="8255"/>
+            <wp:docPr id="5" name="Picture 5"/>
             <wp:cNvGraphicFramePr>
               <a:graphicFrameLocks xmlns:a="http://schemas.openxmlformats.org/drawingml/2006/main" noChangeAspect="1"/>
             </wp:cNvGraphicFramePr>
@@ -1653,6 +1626,93 @@
                   <pic:spPr>
                     <a:xfrm>
                       <a:off x="0" y="0"/>
+                      <a:ext cx="5943600" cy="2887345"/>
+                    </a:xfrm>
+                    <a:prstGeom prst="rect">
+                      <a:avLst/>
+                    </a:prstGeom>
+                  </pic:spPr>
+                </pic:pic>
+              </a:graphicData>
+            </a:graphic>
+          </wp:inline>
+        </w:drawing>
+      </w:r>
+    </w:p>
+    <w:p>
+      <w:pPr>
+        <w:rPr>
+          <w:sz w:val="20"/>
+          <w:szCs w:val="20"/>
+          <w:lang w:val="es-MX"/>
+        </w:rPr>
+      </w:pPr>
+    </w:p>
+    <w:p>
+      <w:pPr>
+        <w:rPr>
+          <w:sz w:val="20"/>
+          <w:szCs w:val="20"/>
+          <w:lang w:val="es-MX"/>
+        </w:rPr>
+      </w:pPr>
+      <w:r>
+        <w:rPr>
+          <w:sz w:val="20"/>
+          <w:szCs w:val="20"/>
+          <w:lang w:val="es-MX"/>
+        </w:rPr>
+        <w:t>Referencia # 5</w:t>
+      </w:r>
+    </w:p>
+    <w:p>
+      <w:pPr>
+        <w:rPr>
+          <w:sz w:val="20"/>
+          <w:szCs w:val="20"/>
+          <w:lang w:val="es-MX"/>
+        </w:rPr>
+      </w:pPr>
+    </w:p>
+    <w:p>
+      <w:pPr>
+        <w:rPr>
+          <w:sz w:val="20"/>
+          <w:szCs w:val="20"/>
+          <w:lang w:val="es-MX"/>
+        </w:rPr>
+      </w:pPr>
+      <w:r>
+        <w:rPr>
+          <w:noProof/>
+          <w:sz w:val="20"/>
+          <w:szCs w:val="20"/>
+          <w:lang w:val="es-MX"/>
+        </w:rPr>
+        <w:drawing>
+          <wp:inline distT="0" distB="0" distL="0" distR="0" wp14:anchorId="0C1DC8D9" wp14:editId="12060EF3">
+            <wp:extent cx="5943600" cy="3453765"/>
+            <wp:effectExtent l="0" t="0" r="0" b="0"/>
+            <wp:docPr id="6" name="Picture 6"/>
+            <wp:cNvGraphicFramePr>
+              <a:graphicFrameLocks xmlns:a="http://schemas.openxmlformats.org/drawingml/2006/main" noChangeAspect="1"/>
+            </wp:cNvGraphicFramePr>
+            <a:graphic xmlns:a="http://schemas.openxmlformats.org/drawingml/2006/main">
+              <a:graphicData uri="http://schemas.openxmlformats.org/drawingml/2006/picture">
+                <pic:pic xmlns:pic="http://schemas.openxmlformats.org/drawingml/2006/picture">
+                  <pic:nvPicPr>
+                    <pic:cNvPr id="1" name=""/>
+                    <pic:cNvPicPr/>
+                  </pic:nvPicPr>
+                  <pic:blipFill>
+                    <a:blip r:embed="rId11"/>
+                    <a:stretch>
+                      <a:fillRect/>
+                    </a:stretch>
+                  </pic:blipFill>
+                  <pic:spPr>
+                    <a:xfrm>
+                      <a:off x="0" y="0"/>
                       <a:ext cx="5943600" cy="3453765"/>
                     </a:xfrm>
                     <a:prstGeom prst="rect">
@@ -1821,7 +1881,7 @@
                     <pic:cNvPicPr/>
                   </pic:nvPicPr>
                   <pic:blipFill>
-                    <a:blip r:embed="rId11"/>
+                    <a:blip r:embed="rId12"/>
                     <a:stretch>
                       <a:fillRect/>
                     </a:stretch>
@@ -2416,13 +2476,13 @@
       <w:szCs w:val="24"/>
     </w:rPr>
   </w:style>
-  <w:style w:type="character" w:default="1" w:styleId="DefaultParagraphFont">
+  <w:style w:type="character" w:default="1" w:styleId="Fuentedeprrafopredeter">
     <w:name w:val="Default Paragraph Font"/>
     <w:uiPriority w:val="1"/>
     <w:semiHidden/>
     <w:unhideWhenUsed/>
   </w:style>
-  <w:style w:type="table" w:default="1" w:styleId="TableNormal">
+  <w:style w:type="table" w:default="1" w:styleId="Tablanormal">
     <w:name w:val="Normal Table"/>
     <w:uiPriority w:val="99"/>
     <w:semiHidden/>
@@ -2437,13 +2497,13 @@
       </w:tblCellMar>
     </w:tblPr>
   </w:style>
-  <w:style w:type="numbering" w:default="1" w:styleId="NoList">
+  <w:style w:type="numbering" w:default="1" w:styleId="Sinlista">
     <w:name w:val="No List"/>
     <w:uiPriority w:val="99"/>
     <w:semiHidden/>
     <w:unhideWhenUsed/>
   </w:style>
-  <w:style w:type="paragraph" w:styleId="ListParagraph">
+  <w:style w:type="paragraph" w:styleId="Prrafodelista">
     <w:name w:val="List Paragraph"/>
     <w:basedOn w:val="Normal"/>
     <w:uiPriority w:val="34"/>
@@ -2454,9 +2514,9 @@
       <w:contextualSpacing/>
     </w:pPr>
   </w:style>
-  <w:style w:type="character" w:styleId="Hyperlink">
+  <w:style w:type="character" w:styleId="Hipervnculo">
     <w:name w:val="Hyperlink"/>
-    <w:basedOn w:val="DefaultParagraphFont"/>
+    <w:basedOn w:val="Fuentedeprrafopredeter"/>
     <w:uiPriority w:val="99"/>
     <w:unhideWhenUsed/>
     <w:rsid w:val="00182E23"/>
@@ -2465,9 +2525,9 @@
       <w:u w:val="single"/>
     </w:rPr>
   </w:style>
-  <w:style w:type="character" w:styleId="UnresolvedMention">
+  <w:style w:type="character" w:styleId="Mencinsinresolver">
     <w:name w:val="Unresolved Mention"/>
-    <w:basedOn w:val="DefaultParagraphFont"/>
+    <w:basedOn w:val="Fuentedeprrafopredeter"/>
     <w:uiPriority w:val="99"/>
     <w:semiHidden/>
     <w:unhideWhenUsed/>
@@ -2475,6 +2535,18 @@
     <w:rPr>
       <w:color w:val="605E5C"/>
       <w:shd w:val="clear" w:color="auto" w:fill="E1DFDD"/>
+    </w:rPr>
+  </w:style>
+  <w:style w:type="character" w:styleId="Hipervnculovisitado">
+    <w:name w:val="FollowedHyperlink"/>
+    <w:basedOn w:val="Fuentedeprrafopredeter"/>
+    <w:uiPriority w:val="99"/>
+    <w:semiHidden/>
+    <w:unhideWhenUsed/>
+    <w:rsid w:val="00C43384"/>
+    <w:rPr>
+      <w:color w:val="954F72" w:themeColor="followedHyperlink"/>
+      <w:u w:val="single"/>
     </w:rPr>
   </w:style>
 </w:styles>

</xml_diff>